<commit_message>
Updated Docx File Added
</commit_message>
<xml_diff>
--- a/Module_1_SE_Overview_of_IT_Industry/Module_1_SE_Overview_of_IT_Industry.docx
+++ b/Module_1_SE_Overview_of_IT_Industry/Module_1_SE_Overview_of_IT_Industry.docx
@@ -2236,7 +2236,43 @@
           <w:sz w:val="28"/>
           <w:szCs w:val="28"/>
         </w:rPr>
-        <w:t xml:space="preserve">. It’s a basic overview of the whole system or process being analyzed or modeled. It’s designed to be an at-a-glance view, showing the system as a single high-level process, with its relationship to external entities. It should be easily understood by a wide audience, including stakeholders, business analysts, data analysts and developers. </w:t>
+        <w:t xml:space="preserve">. It’s a basic overview of the whole system or process being </w:t>
+      </w:r>
+      <w:proofErr w:type="spellStart"/>
+      <w:r>
+        <w:rPr>
+          <w:rFonts w:ascii="Times New Roman" w:hAnsi="Times New Roman" w:cs="Times New Roman"/>
+          <w:sz w:val="28"/>
+          <w:szCs w:val="28"/>
+        </w:rPr>
+        <w:t>analyzed</w:t>
+      </w:r>
+      <w:proofErr w:type="spellEnd"/>
+      <w:r>
+        <w:rPr>
+          <w:rFonts w:ascii="Times New Roman" w:hAnsi="Times New Roman" w:cs="Times New Roman"/>
+          <w:sz w:val="28"/>
+          <w:szCs w:val="28"/>
+        </w:rPr>
+        <w:t xml:space="preserve"> or </w:t>
+      </w:r>
+      <w:proofErr w:type="spellStart"/>
+      <w:r>
+        <w:rPr>
+          <w:rFonts w:ascii="Times New Roman" w:hAnsi="Times New Roman" w:cs="Times New Roman"/>
+          <w:sz w:val="28"/>
+          <w:szCs w:val="28"/>
+        </w:rPr>
+        <w:t>modeled</w:t>
+      </w:r>
+      <w:proofErr w:type="spellEnd"/>
+      <w:r>
+        <w:rPr>
+          <w:rFonts w:ascii="Times New Roman" w:hAnsi="Times New Roman" w:cs="Times New Roman"/>
+          <w:sz w:val="28"/>
+          <w:szCs w:val="28"/>
+        </w:rPr>
+        <w:t xml:space="preserve">. It’s designed to be an at-a-glance view, showing the system as a single high-level process, with its relationship to external entities. It should be easily understood by a wide audience, including stakeholders, business analysts, data analysts and developers. </w:t>
       </w:r>
     </w:p>
     <w:p>
@@ -2535,6 +2571,7 @@
           <w:rFonts w:ascii="Times New Roman" w:hAnsi="Times New Roman" w:cs="Times New Roman"/>
           <w:b/>
           <w:bCs/>
+          <w:noProof/>
           <w:sz w:val="28"/>
           <w:szCs w:val="28"/>
         </w:rPr>
@@ -2617,6 +2654,7 @@
           <w:rFonts w:ascii="Times New Roman" w:hAnsi="Times New Roman" w:cs="Times New Roman"/>
           <w:b/>
           <w:bCs/>
+          <w:noProof/>
           <w:sz w:val="28"/>
           <w:szCs w:val="28"/>
         </w:rPr>
@@ -2720,6 +2758,7 @@
           <w:rFonts w:ascii="Times New Roman" w:hAnsi="Times New Roman" w:cs="Times New Roman"/>
           <w:b/>
           <w:bCs/>
+          <w:noProof/>
           <w:sz w:val="28"/>
           <w:szCs w:val="28"/>
         </w:rPr>
@@ -2822,6 +2861,7 @@
           <w:rFonts w:ascii="Times New Roman" w:hAnsi="Times New Roman" w:cs="Times New Roman"/>
           <w:b/>
           <w:bCs/>
+          <w:noProof/>
           <w:sz w:val="28"/>
           <w:szCs w:val="28"/>
         </w:rPr>
@@ -2881,6 +2921,7 @@
           <w:rFonts w:ascii="Times New Roman" w:hAnsi="Times New Roman" w:cs="Times New Roman"/>
           <w:b/>
           <w:bCs/>
+          <w:noProof/>
           <w:sz w:val="28"/>
           <w:szCs w:val="28"/>
         </w:rPr>
@@ -2939,6 +2980,7 @@
           <w:rFonts w:ascii="Times New Roman" w:hAnsi="Times New Roman" w:cs="Times New Roman"/>
           <w:b/>
           <w:bCs/>
+          <w:noProof/>
           <w:sz w:val="28"/>
           <w:szCs w:val="28"/>
         </w:rPr>
@@ -3061,6 +3103,7 @@
           <w:rFonts w:ascii="Times New Roman" w:hAnsi="Times New Roman" w:cs="Times New Roman"/>
           <w:b/>
           <w:bCs/>
+          <w:noProof/>
           <w:sz w:val="28"/>
           <w:szCs w:val="28"/>
         </w:rPr>
@@ -3120,6 +3163,7 @@
           <w:rFonts w:ascii="Times New Roman" w:hAnsi="Times New Roman" w:cs="Times New Roman"/>
           <w:b/>
           <w:bCs/>
+          <w:noProof/>
           <w:sz w:val="28"/>
           <w:szCs w:val="28"/>
         </w:rPr>
@@ -3393,6 +3437,17 @@
         </w:rPr>
         <w:t>Here are some of the common flowchart symbols.</w:t>
       </w:r>
+    </w:p>
+    <w:p>
+      <w:pPr>
+        <w:ind w:left="283"/>
+        <w:jc w:val="both"/>
+        <w:rPr>
+          <w:rFonts w:ascii="Times New Roman" w:hAnsi="Times New Roman" w:cs="Times New Roman"/>
+          <w:sz w:val="28"/>
+          <w:szCs w:val="28"/>
+        </w:rPr>
+      </w:pPr>
     </w:p>
     <w:tbl>
       <w:tblPr>
@@ -3432,6 +3487,7 @@
                 <w:sz w:val="28"/>
                 <w:szCs w:val="28"/>
               </w:rPr>
+              <w:lastRenderedPageBreak/>
               <w:t>Terminal/Terminator</w:t>
             </w:r>
           </w:p>
@@ -3606,7 +3662,6 @@
                 <w:sz w:val="28"/>
                 <w:szCs w:val="28"/>
               </w:rPr>
-              <w:lastRenderedPageBreak/>
               <w:t>Process</w:t>
             </w:r>
           </w:p>
@@ -4238,7 +4293,16 @@
           <w:sz w:val="28"/>
           <w:szCs w:val="28"/>
         </w:rPr>
-        <w:t>In the Unified Mod</w:t>
+        <w:t xml:space="preserve">In the Unified </w:t>
+      </w:r>
+      <w:proofErr w:type="spellStart"/>
+      <w:r>
+        <w:rPr>
+          <w:rFonts w:ascii="Times New Roman" w:hAnsi="Times New Roman" w:cs="Times New Roman"/>
+          <w:sz w:val="28"/>
+          <w:szCs w:val="28"/>
+        </w:rPr>
+        <w:t>Mod</w:t>
       </w:r>
       <w:r>
         <w:rPr>
@@ -4254,7 +4318,16 @@
           <w:sz w:val="28"/>
           <w:szCs w:val="28"/>
         </w:rPr>
-        <w:t>ling Language (UML), a use case diagram can summarize the details of your system's users (also known as actors) and their interactions with the system.</w:t>
+        <w:t>ling</w:t>
+      </w:r>
+      <w:proofErr w:type="spellEnd"/>
+      <w:r>
+        <w:rPr>
+          <w:rFonts w:ascii="Times New Roman" w:hAnsi="Times New Roman" w:cs="Times New Roman"/>
+          <w:sz w:val="28"/>
+          <w:szCs w:val="28"/>
+        </w:rPr>
+        <w:t xml:space="preserve"> Language (UML), a use case diagram can summarize the details of your system's users (also known as actors) and their interactions with the system.</w:t>
       </w:r>
     </w:p>
     <w:p>
@@ -4416,67 +4489,7 @@
           <w:sz w:val="28"/>
           <w:szCs w:val="28"/>
         </w:rPr>
-        <w:t xml:space="preserve">Use </w:t>
-      </w:r>
-      <w:r>
-        <w:rPr>
-          <w:rFonts w:ascii="Times New Roman" w:hAnsi="Times New Roman" w:cs="Times New Roman"/>
-          <w:b/>
-          <w:bCs/>
-          <w:sz w:val="28"/>
-          <w:szCs w:val="28"/>
-        </w:rPr>
-        <w:t>C</w:t>
-      </w:r>
-      <w:r>
-        <w:rPr>
-          <w:rFonts w:ascii="Times New Roman" w:hAnsi="Times New Roman" w:cs="Times New Roman"/>
-          <w:b/>
-          <w:bCs/>
-          <w:sz w:val="28"/>
-          <w:szCs w:val="28"/>
-        </w:rPr>
-        <w:t>ase Diagram</w:t>
-      </w:r>
-      <w:r>
-        <w:rPr>
-          <w:rFonts w:ascii="Times New Roman" w:hAnsi="Times New Roman" w:cs="Times New Roman"/>
-          <w:b/>
-          <w:bCs/>
-          <w:sz w:val="28"/>
-          <w:szCs w:val="28"/>
-        </w:rPr>
-        <w:t xml:space="preserve"> for</w:t>
-      </w:r>
-      <w:r>
-        <w:rPr>
-          <w:rFonts w:ascii="Times New Roman" w:hAnsi="Times New Roman" w:cs="Times New Roman"/>
-          <w:b/>
-          <w:bCs/>
-          <w:sz w:val="28"/>
-          <w:szCs w:val="28"/>
-        </w:rPr>
-        <w:t xml:space="preserve"> </w:t>
-      </w:r>
-      <w:r>
-        <w:rPr>
-          <w:rFonts w:ascii="Times New Roman" w:hAnsi="Times New Roman" w:cs="Times New Roman"/>
-          <w:b/>
-          <w:bCs/>
-          <w:sz w:val="28"/>
-          <w:szCs w:val="28"/>
-        </w:rPr>
-        <w:t>B</w:t>
-      </w:r>
-      <w:r>
-        <w:rPr>
-          <w:rFonts w:ascii="Times New Roman" w:hAnsi="Times New Roman" w:cs="Times New Roman"/>
-          <w:b/>
-          <w:bCs/>
-          <w:sz w:val="28"/>
-          <w:szCs w:val="28"/>
-        </w:rPr>
-        <w:t>ill payment on Paytm</w:t>
+        <w:t>Use Case Diagram for Bill payment on Paytm</w:t>
       </w:r>
     </w:p>
     <w:p>
@@ -4522,6 +4535,7 @@
           <w:sz w:val="28"/>
           <w:szCs w:val="28"/>
         </w:rPr>
+        <w:lastRenderedPageBreak/>
         <w:t>User:</w:t>
       </w:r>
       <w:r>
@@ -4586,7 +4600,6 @@
           <w:sz w:val="28"/>
           <w:szCs w:val="28"/>
         </w:rPr>
-        <w:lastRenderedPageBreak/>
         <w:t>Use Cases:</w:t>
       </w:r>
     </w:p>
@@ -4879,13 +4892,14 @@
       <w:r>
         <w:rPr>
           <w:rFonts w:ascii="Times New Roman" w:hAnsi="Times New Roman" w:cs="Times New Roman"/>
+          <w:noProof/>
           <w:sz w:val="28"/>
           <w:szCs w:val="28"/>
         </w:rPr>
         <w:drawing>
-          <wp:inline distT="0" distB="0" distL="0" distR="0" wp14:anchorId="7A66BF63" wp14:editId="6684A4C5">
-            <wp:extent cx="4945380" cy="4085926"/>
-            <wp:effectExtent l="0" t="0" r="7620" b="0"/>
+          <wp:inline distT="0" distB="0" distL="0" distR="0" wp14:anchorId="7A66BF63" wp14:editId="7478CE45">
+            <wp:extent cx="4922520" cy="4067039"/>
+            <wp:effectExtent l="0" t="0" r="0" b="0"/>
             <wp:docPr id="549461361" name="Picture 1"/>
             <wp:cNvGraphicFramePr>
               <a:graphicFrameLocks xmlns:a="http://schemas.openxmlformats.org/drawingml/2006/main" noChangeAspect="1"/>
@@ -4906,7 +4920,7 @@
                   <pic:spPr>
                     <a:xfrm>
                       <a:off x="0" y="0"/>
-                      <a:ext cx="4945380" cy="4085926"/>
+                      <a:ext cx="4934629" cy="4077043"/>
                     </a:xfrm>
                     <a:prstGeom prst="rect">
                       <a:avLst/>

</xml_diff>